<commit_message>
Updated project list and added Post-it notes version of portfolio
</commit_message>
<xml_diff>
--- a/assets/images/TimMartinResume.docx
+++ b/assets/images/TimMartinResume.docx
@@ -505,7 +505,7 @@
                 <w:sz w:val="21"/>
                 <w:szCs w:val="21"/>
               </w:rPr>
-              <w:t>JavaScript, jQuery</w:t>
+              <w:t>JavaScript, jQuery, Node, JSON,</w:t>
             </w:r>
             <w:r>
               <w:rPr>
@@ -513,7 +513,7 @@
                 <w:sz w:val="21"/>
                 <w:szCs w:val="21"/>
               </w:rPr>
-              <w:t>, Node</w:t>
+              <w:t xml:space="preserve"> React,</w:t>
             </w:r>
             <w:r>
               <w:rPr>
@@ -521,7 +521,7 @@
                 <w:sz w:val="21"/>
                 <w:szCs w:val="21"/>
               </w:rPr>
-              <w:t>,</w:t>
+              <w:t xml:space="preserve"> </w:t>
             </w:r>
             <w:r>
               <w:rPr>
@@ -529,15 +529,7 @@
                 <w:sz w:val="21"/>
                 <w:szCs w:val="21"/>
               </w:rPr>
-              <w:t xml:space="preserve"> JSON, </w:t>
-            </w:r>
-            <w:r>
-              <w:rPr>
-                <w:rFonts w:ascii="Calibri" w:eastAsia="Calibri" w:hAnsi="Calibri" w:cs="Calibri"/>
-                <w:sz w:val="21"/>
-                <w:szCs w:val="21"/>
-              </w:rPr>
-              <w:t>Visual Basic, HTML</w:t>
+              <w:t>HTML</w:t>
             </w:r>
             <w:r>
               <w:rPr>
@@ -570,6 +562,14 @@
                 <w:szCs w:val="21"/>
               </w:rPr>
               <w:t xml:space="preserve">Bulma, </w:t>
+            </w:r>
+            <w:r>
+              <w:rPr>
+                <w:rFonts w:ascii="Calibri" w:eastAsia="Calibri" w:hAnsi="Calibri" w:cs="Calibri"/>
+                <w:sz w:val="21"/>
+                <w:szCs w:val="21"/>
+              </w:rPr>
+              <w:t xml:space="preserve">Visual Basic, </w:t>
             </w:r>
             <w:r>
               <w:rPr>
@@ -843,23 +843,7 @@
                 <w:sz w:val="21"/>
                 <w:szCs w:val="21"/>
               </w:rPr>
-              <w:t>SQL</w:t>
-            </w:r>
-            <w:r>
-              <w:rPr>
-                <w:rFonts w:ascii="Calibri" w:eastAsia="Calibri" w:hAnsi="Calibri" w:cs="Calibri"/>
-                <w:sz w:val="21"/>
-                <w:szCs w:val="21"/>
-              </w:rPr>
-              <w:t xml:space="preserve">, </w:t>
-            </w:r>
-            <w:r>
-              <w:rPr>
-                <w:rFonts w:ascii="Calibri" w:eastAsia="Calibri" w:hAnsi="Calibri" w:cs="Calibri"/>
-                <w:sz w:val="21"/>
-                <w:szCs w:val="21"/>
-              </w:rPr>
-              <w:t>MongoDB</w:t>
+              <w:t>SQL, MongoDB</w:t>
             </w:r>
           </w:p>
         </w:tc>
@@ -1413,39 +1397,17 @@
           <w:sz w:val="21"/>
           <w:szCs w:val="21"/>
         </w:rPr>
-        <w:t xml:space="preserve">Certificate in </w:t>
-      </w:r>
-      <w:r>
-        <w:rPr>
-          <w:rStyle w:val="fs12fw6undefined"/>
+        <w:t>Certificate in Full Stack Development</w:t>
+      </w:r>
+      <w:r>
+        <w:rPr>
+          <w:rStyle w:val="fs12fw6tdn"/>
           <w:rFonts w:ascii="Calibri" w:eastAsia="Calibri" w:hAnsi="Calibri" w:cs="Calibri"/>
           <w:b/>
           <w:bCs/>
           <w:sz w:val="21"/>
           <w:szCs w:val="21"/>
         </w:rPr>
-        <w:t>Full Stack</w:t>
-      </w:r>
-      <w:r>
-        <w:rPr>
-          <w:rStyle w:val="fs12fw6undefined"/>
-          <w:rFonts w:ascii="Calibri" w:eastAsia="Calibri" w:hAnsi="Calibri" w:cs="Calibri"/>
-          <w:b/>
-          <w:bCs/>
-          <w:sz w:val="21"/>
-          <w:szCs w:val="21"/>
-        </w:rPr>
-        <w:t xml:space="preserve"> Development</w:t>
-      </w:r>
-      <w:r>
-        <w:rPr>
-          <w:rStyle w:val="fs12fw6tdn"/>
-          <w:rFonts w:ascii="Calibri" w:eastAsia="Calibri" w:hAnsi="Calibri" w:cs="Calibri"/>
-          <w:b/>
-          <w:bCs/>
-          <w:sz w:val="21"/>
-          <w:szCs w:val="21"/>
-        </w:rPr>
         <w:t>,</w:t>
       </w:r>
       <w:r>
@@ -1464,16 +1426,7 @@
           <w:sz w:val="21"/>
           <w:szCs w:val="21"/>
         </w:rPr>
-        <w:t>University of Minnesota</w:t>
-      </w:r>
-      <w:r>
-        <w:rPr>
-          <w:rStyle w:val="fs12fw4undefined"/>
-          <w:rFonts w:ascii="Calibri" w:eastAsia="Calibri" w:hAnsi="Calibri" w:cs="Calibri"/>
-          <w:sz w:val="21"/>
-          <w:szCs w:val="21"/>
-        </w:rPr>
-        <w:t>-Twin Cities</w:t>
+        <w:t>University of Minnesota-Twin Cities</w:t>
       </w:r>
       <w:r>
         <w:rPr>
@@ -3181,7 +3134,7 @@
     <w:lsdException w:name="Table Web 2" w:semiHidden="1" w:unhideWhenUsed="1"/>
     <w:lsdException w:name="Table Web 3" w:semiHidden="1" w:unhideWhenUsed="1"/>
     <w:lsdException w:name="Balloon Text" w:semiHidden="1" w:unhideWhenUsed="1"/>
-    <w:lsdException w:name="Table Grid" w:semiHidden="1" w:uiPriority="59" w:unhideWhenUsed="1"/>
+    <w:lsdException w:name="Table Grid" w:uiPriority="59"/>
     <w:lsdException w:name="Table Theme" w:semiHidden="1" w:unhideWhenUsed="1"/>
     <w:lsdException w:name="Placeholder Text" w:semiHidden="1"/>
     <w:lsdException w:name="No Spacing" w:uiPriority="1" w:qFormat="1"/>

</xml_diff>